<commit_message>
[Quarto] Fixed iText's fonts missing after using XDocReport
</commit_message>
<xml_diff>
--- a/vertigo-quarto-impl/src/test/java/io/vertigo/quarto/plugins/publisher/docx/data/test.docx
+++ b/vertigo-quarto-impl/src/test/java/io/vertigo/quarto/plugins/publisher/docx/data/test.docx
@@ -3,13 +3,17 @@
 <w:document xmlns:wpc="http://schemas.microsoft.com/office/word/2010/wordprocessingCanvas" xmlns:mc="http://schemas.openxmlformats.org/markup-compatibility/2006" xmlns:o="urn:schemas-microsoft-com:office:office" xmlns:r="http://schemas.openxmlformats.org/officeDocument/2006/relationships" xmlns:m="http://schemas.openxmlformats.org/officeDocument/2006/math" xmlns:v="urn:schemas-microsoft-com:vml" xmlns:wp14="http://schemas.microsoft.com/office/word/2010/wordprocessingDrawing" xmlns:wp="http://schemas.openxmlformats.org/drawingml/2006/wordprocessingDrawing" xmlns:w10="urn:schemas-microsoft-com:office:word" xmlns:w="http://schemas.openxmlformats.org/wordprocessingml/2006/main" xmlns:w14="http://schemas.microsoft.com/office/word/2010/wordml" xmlns:wpg="http://schemas.microsoft.com/office/word/2010/wordprocessingGroup" xmlns:wpi="http://schemas.microsoft.com/office/word/2010/wordprocessingInk" xmlns:wne="http://schemas.microsoft.com/office/word/2006/wordml" xmlns:wps="http://schemas.microsoft.com/office/word/2010/wordprocessingShape" mc:Ignorable="w14 wp14">
   <w:body>
     <w:p>
+      <w:proofErr w:type="gramStart"/>
       <w:r>
         <w:t>test</w:t>
       </w:r>
       <w:bookmarkStart w:id="0" w:name="_GoBack"/>
       <w:bookmarkEnd w:id="0"/>
+      <w:proofErr w:type="gramEnd"/>
     </w:p>
     <w:sectPr>
+      <w:headerReference w:type="default" r:id="rId7"/>
+      <w:footerReference w:type="default" r:id="rId8"/>
       <w:pgSz w:w="11906" w:h="16838"/>
       <w:pgMar w:top="1417" w:right="1417" w:bottom="1417" w:left="1417" w:header="708" w:footer="708" w:gutter="0"/>
       <w:cols w:space="708"/>
@@ -17,6 +21,87 @@
     </w:sectPr>
   </w:body>
 </w:document>
+</file>
+
+<file path=word/endnotes.xml><?xml version="1.0" encoding="utf-8"?>
+<w:endnotes xmlns:wpc="http://schemas.microsoft.com/office/word/2010/wordprocessingCanvas" xmlns:mc="http://schemas.openxmlformats.org/markup-compatibility/2006" xmlns:o="urn:schemas-microsoft-com:office:office" xmlns:r="http://schemas.openxmlformats.org/officeDocument/2006/relationships" xmlns:m="http://schemas.openxmlformats.org/officeDocument/2006/math" xmlns:v="urn:schemas-microsoft-com:vml" xmlns:wp14="http://schemas.microsoft.com/office/word/2010/wordprocessingDrawing" xmlns:wp="http://schemas.openxmlformats.org/drawingml/2006/wordprocessingDrawing" xmlns:w10="urn:schemas-microsoft-com:office:word" xmlns:w="http://schemas.openxmlformats.org/wordprocessingml/2006/main" xmlns:w14="http://schemas.microsoft.com/office/word/2010/wordml" xmlns:wpg="http://schemas.microsoft.com/office/word/2010/wordprocessingGroup" xmlns:wpi="http://schemas.microsoft.com/office/word/2010/wordprocessingInk" xmlns:wne="http://schemas.microsoft.com/office/word/2006/wordml" xmlns:wps="http://schemas.microsoft.com/office/word/2010/wordprocessingShape" mc:Ignorable="w14 wp14">
+  <w:endnote w:type="separator" w:id="-1">
+    <w:p>
+      <w:pPr>
+        <w:spacing w:after="0" w:line="240" w:lineRule="auto"/>
+      </w:pPr>
+      <w:r>
+        <w:separator/>
+      </w:r>
+    </w:p>
+  </w:endnote>
+  <w:endnote w:type="continuationSeparator" w:id="0">
+    <w:p>
+      <w:pPr>
+        <w:spacing w:after="0" w:line="240" w:lineRule="auto"/>
+      </w:pPr>
+      <w:r>
+        <w:continuationSeparator/>
+      </w:r>
+    </w:p>
+  </w:endnote>
+</w:endnotes>
+</file>
+
+<file path=word/footer1.xml><?xml version="1.0" encoding="utf-8"?>
+<w:ftr xmlns:wpc="http://schemas.microsoft.com/office/word/2010/wordprocessingCanvas" xmlns:mc="http://schemas.openxmlformats.org/markup-compatibility/2006" xmlns:o="urn:schemas-microsoft-com:office:office" xmlns:r="http://schemas.openxmlformats.org/officeDocument/2006/relationships" xmlns:m="http://schemas.openxmlformats.org/officeDocument/2006/math" xmlns:v="urn:schemas-microsoft-com:vml" xmlns:wp14="http://schemas.microsoft.com/office/word/2010/wordprocessingDrawing" xmlns:wp="http://schemas.openxmlformats.org/drawingml/2006/wordprocessingDrawing" xmlns:w10="urn:schemas-microsoft-com:office:word" xmlns:w="http://schemas.openxmlformats.org/wordprocessingml/2006/main" xmlns:w14="http://schemas.microsoft.com/office/word/2010/wordml" xmlns:wpg="http://schemas.microsoft.com/office/word/2010/wordprocessingGroup" xmlns:wpi="http://schemas.microsoft.com/office/word/2010/wordprocessingInk" xmlns:wne="http://schemas.microsoft.com/office/word/2006/wordml" xmlns:wps="http://schemas.microsoft.com/office/word/2010/wordprocessingShape" mc:Ignorable="w14 wp14">
+  <w:p>
+    <w:pPr>
+      <w:pStyle w:val="Pieddepage"/>
+    </w:pPr>
+    <w:proofErr w:type="spellStart"/>
+    <w:r>
+      <w:t>Footer</w:t>
+    </w:r>
+    <w:proofErr w:type="spellEnd"/>
+    <w:r>
+      <w:t xml:space="preserve"> test</w:t>
+    </w:r>
+  </w:p>
+</w:ftr>
+</file>
+
+<file path=word/footnotes.xml><?xml version="1.0" encoding="utf-8"?>
+<w:footnotes xmlns:wpc="http://schemas.microsoft.com/office/word/2010/wordprocessingCanvas" xmlns:mc="http://schemas.openxmlformats.org/markup-compatibility/2006" xmlns:o="urn:schemas-microsoft-com:office:office" xmlns:r="http://schemas.openxmlformats.org/officeDocument/2006/relationships" xmlns:m="http://schemas.openxmlformats.org/officeDocument/2006/math" xmlns:v="urn:schemas-microsoft-com:vml" xmlns:wp14="http://schemas.microsoft.com/office/word/2010/wordprocessingDrawing" xmlns:wp="http://schemas.openxmlformats.org/drawingml/2006/wordprocessingDrawing" xmlns:w10="urn:schemas-microsoft-com:office:word" xmlns:w="http://schemas.openxmlformats.org/wordprocessingml/2006/main" xmlns:w14="http://schemas.microsoft.com/office/word/2010/wordml" xmlns:wpg="http://schemas.microsoft.com/office/word/2010/wordprocessingGroup" xmlns:wpi="http://schemas.microsoft.com/office/word/2010/wordprocessingInk" xmlns:wne="http://schemas.microsoft.com/office/word/2006/wordml" xmlns:wps="http://schemas.microsoft.com/office/word/2010/wordprocessingShape" mc:Ignorable="w14 wp14">
+  <w:footnote w:type="separator" w:id="-1">
+    <w:p>
+      <w:pPr>
+        <w:spacing w:after="0" w:line="240" w:lineRule="auto"/>
+      </w:pPr>
+      <w:r>
+        <w:separator/>
+      </w:r>
+    </w:p>
+  </w:footnote>
+  <w:footnote w:type="continuationSeparator" w:id="0">
+    <w:p>
+      <w:pPr>
+        <w:spacing w:after="0" w:line="240" w:lineRule="auto"/>
+      </w:pPr>
+      <w:r>
+        <w:continuationSeparator/>
+      </w:r>
+    </w:p>
+  </w:footnote>
+</w:footnotes>
+</file>
+
+<file path=word/header1.xml><?xml version="1.0" encoding="utf-8"?>
+<w:hdr xmlns:wpc="http://schemas.microsoft.com/office/word/2010/wordprocessingCanvas" xmlns:mc="http://schemas.openxmlformats.org/markup-compatibility/2006" xmlns:o="urn:schemas-microsoft-com:office:office" xmlns:r="http://schemas.openxmlformats.org/officeDocument/2006/relationships" xmlns:m="http://schemas.openxmlformats.org/officeDocument/2006/math" xmlns:v="urn:schemas-microsoft-com:vml" xmlns:wp14="http://schemas.microsoft.com/office/word/2010/wordprocessingDrawing" xmlns:wp="http://schemas.openxmlformats.org/drawingml/2006/wordprocessingDrawing" xmlns:w10="urn:schemas-microsoft-com:office:word" xmlns:w="http://schemas.openxmlformats.org/wordprocessingml/2006/main" xmlns:w14="http://schemas.microsoft.com/office/word/2010/wordml" xmlns:wpg="http://schemas.microsoft.com/office/word/2010/wordprocessingGroup" xmlns:wpi="http://schemas.microsoft.com/office/word/2010/wordprocessingInk" xmlns:wne="http://schemas.microsoft.com/office/word/2006/wordml" xmlns:wps="http://schemas.microsoft.com/office/word/2010/wordprocessingShape" mc:Ignorable="w14 wp14">
+  <w:p>
+    <w:pPr>
+      <w:pStyle w:val="En-tte"/>
+    </w:pPr>
+    <w:r>
+      <w:t>Header-test</w:t>
+    </w:r>
+  </w:p>
+</w:hdr>
 </file>
 
 <file path=word/styles.xml><?xml version="1.0" encoding="utf-8"?>
@@ -205,6 +290,50 @@
     <w:uiPriority w:val="99"/>
     <w:semiHidden/>
     <w:unhideWhenUsed/>
+  </w:style>
+  <w:style w:type="paragraph" w:styleId="En-tte">
+    <w:name w:val="header"/>
+    <w:basedOn w:val="Normal"/>
+    <w:link w:val="En-tteCar"/>
+    <w:uiPriority w:val="99"/>
+    <w:unhideWhenUsed/>
+    <w:rsid w:val="0020731D"/>
+    <w:pPr>
+      <w:tabs>
+        <w:tab w:val="center" w:pos="4536"/>
+        <w:tab w:val="right" w:pos="9072"/>
+      </w:tabs>
+      <w:spacing w:after="0" w:line="240" w:lineRule="auto"/>
+    </w:pPr>
+  </w:style>
+  <w:style w:type="character" w:customStyle="1" w:styleId="En-tteCar">
+    <w:name w:val="En-tête Car"/>
+    <w:basedOn w:val="Policepardfaut"/>
+    <w:link w:val="En-tte"/>
+    <w:uiPriority w:val="99"/>
+    <w:rsid w:val="0020731D"/>
+  </w:style>
+  <w:style w:type="paragraph" w:styleId="Pieddepage">
+    <w:name w:val="footer"/>
+    <w:basedOn w:val="Normal"/>
+    <w:link w:val="PieddepageCar"/>
+    <w:uiPriority w:val="99"/>
+    <w:unhideWhenUsed/>
+    <w:rsid w:val="0020731D"/>
+    <w:pPr>
+      <w:tabs>
+        <w:tab w:val="center" w:pos="4536"/>
+        <w:tab w:val="right" w:pos="9072"/>
+      </w:tabs>
+      <w:spacing w:after="0" w:line="240" w:lineRule="auto"/>
+    </w:pPr>
+  </w:style>
+  <w:style w:type="character" w:customStyle="1" w:styleId="PieddepageCar">
+    <w:name w:val="Pied de page Car"/>
+    <w:basedOn w:val="Policepardfaut"/>
+    <w:link w:val="Pieddepage"/>
+    <w:uiPriority w:val="99"/>
+    <w:rsid w:val="0020731D"/>
   </w:style>
 </w:styles>
 </file>
@@ -396,6 +525,50 @@
     <w:semiHidden/>
     <w:unhideWhenUsed/>
   </w:style>
+  <w:style w:type="paragraph" w:styleId="En-tte">
+    <w:name w:val="header"/>
+    <w:basedOn w:val="Normal"/>
+    <w:link w:val="En-tteCar"/>
+    <w:uiPriority w:val="99"/>
+    <w:unhideWhenUsed/>
+    <w:rsid w:val="0020731D"/>
+    <w:pPr>
+      <w:tabs>
+        <w:tab w:val="center" w:pos="4536"/>
+        <w:tab w:val="right" w:pos="9072"/>
+      </w:tabs>
+      <w:spacing w:after="0" w:line="240" w:lineRule="auto"/>
+    </w:pPr>
+  </w:style>
+  <w:style w:type="character" w:customStyle="1" w:styleId="En-tteCar">
+    <w:name w:val="En-tête Car"/>
+    <w:basedOn w:val="Policepardfaut"/>
+    <w:link w:val="En-tte"/>
+    <w:uiPriority w:val="99"/>
+    <w:rsid w:val="0020731D"/>
+  </w:style>
+  <w:style w:type="paragraph" w:styleId="Pieddepage">
+    <w:name w:val="footer"/>
+    <w:basedOn w:val="Normal"/>
+    <w:link w:val="PieddepageCar"/>
+    <w:uiPriority w:val="99"/>
+    <w:unhideWhenUsed/>
+    <w:rsid w:val="0020731D"/>
+    <w:pPr>
+      <w:tabs>
+        <w:tab w:val="center" w:pos="4536"/>
+        <w:tab w:val="right" w:pos="9072"/>
+      </w:tabs>
+      <w:spacing w:after="0" w:line="240" w:lineRule="auto"/>
+    </w:pPr>
+  </w:style>
+  <w:style w:type="character" w:customStyle="1" w:styleId="PieddepageCar">
+    <w:name w:val="Pied de page Car"/>
+    <w:basedOn w:val="Policepardfaut"/>
+    <w:link w:val="Pieddepage"/>
+    <w:uiPriority w:val="99"/>
+    <w:rsid w:val="0020731D"/>
+  </w:style>
 </w:styles>
 </file>
 

</xml_diff>